<commit_message>
mitch studentnum added, ex7 examples added
</commit_message>
<xml_diff>
--- a/AnswersGroup42.docx
+++ b/AnswersGroup42.docx
@@ -17,6 +17,7 @@
           <w:b/>
           <w:sz w:val="24"/>
           <w:szCs w:val="24"/>
+          <w:highlight w:val="yellow"/>
           <w:lang w:val="en-GB"/>
         </w:rPr>
         <w:t>Intro to NLP</w:t>
@@ -26,6 +27,7 @@
           <w:b/>
           <w:sz w:val="24"/>
           <w:szCs w:val="24"/>
+          <w:highlight w:val="yellow"/>
           <w:lang w:val="en-GB"/>
         </w:rPr>
         <w:t>:</w:t>
@@ -35,6 +37,7 @@
           <w:b/>
           <w:sz w:val="24"/>
           <w:szCs w:val="24"/>
+          <w:highlight w:val="yellow"/>
           <w:lang w:val="en-GB"/>
         </w:rPr>
         <w:t xml:space="preserve"> Assignment 2</w:t>
@@ -44,6 +47,7 @@
           <w:b/>
           <w:sz w:val="24"/>
           <w:szCs w:val="24"/>
+          <w:highlight w:val="yellow"/>
           <w:lang w:val="en-GB"/>
         </w:rPr>
         <w:t>.</w:t>
@@ -53,6 +57,7 @@
           <w:b/>
           <w:sz w:val="24"/>
           <w:szCs w:val="24"/>
+          <w:highlight w:val="yellow"/>
           <w:lang w:val="en-GB"/>
         </w:rPr>
         <w:t xml:space="preserve"> Offensive Language Detection</w:t>
@@ -718,10 +723,23 @@
       <w:r>
         <w:rPr>
           <w:b/>
-          <w:highlight w:val="yellow"/>
           <w:lang w:val="en-GB"/>
         </w:rPr>
         <w:t>Student id:</w:t>
+      </w:r>
+      <w:r>
+        <w:rPr>
+          <w:b/>
+          <w:lang w:val="en-GB"/>
+        </w:rPr>
+        <w:t xml:space="preserve"> </w:t>
+      </w:r>
+      <w:r>
+        <w:rPr>
+          <w:bCs/>
+          <w:lang w:val="en-GB"/>
+        </w:rPr>
+        <w:t>2627692</w:t>
       </w:r>
     </w:p>
     <w:p>

</xml_diff>